<commit_message>
switched NLL and PLL in lacrosse
</commit_message>
<xml_diff>
--- a/lacrosse_pll_vs_nll/FinalSubmission/Materials/lacrosse_pll_vs_nll_worksheet.docx
+++ b/lacrosse_pll_vs_nll/FinalSubmission/Materials/lacrosse_pll_vs_nll_worksheet.docx
@@ -54,7 +54,35 @@
           <w:rFonts w:asciiTheme="minorHAnsi" w:hAnsiTheme="minorHAnsi"/>
           <w:sz w:val="22"/>
         </w:rPr>
-        <w:t>The PLL is played in an indoor, smaller field while the NLL plays on an outdoor field with traditional dimensions</w:t>
+        <w:t xml:space="preserve">The </w:t>
+      </w:r>
+      <w:r>
+        <w:rPr>
+          <w:rFonts w:asciiTheme="minorHAnsi" w:hAnsiTheme="minorHAnsi"/>
+          <w:sz w:val="22"/>
+        </w:rPr>
+        <w:t>N</w:t>
+      </w:r>
+      <w:r>
+        <w:rPr>
+          <w:rFonts w:asciiTheme="minorHAnsi" w:hAnsiTheme="minorHAnsi"/>
+          <w:sz w:val="22"/>
+        </w:rPr>
+        <w:t xml:space="preserve">LL is played in an indoor, smaller field while the </w:t>
+      </w:r>
+      <w:r>
+        <w:rPr>
+          <w:rFonts w:asciiTheme="minorHAnsi" w:hAnsiTheme="minorHAnsi"/>
+          <w:sz w:val="22"/>
+        </w:rPr>
+        <w:t>P</w:t>
+      </w:r>
+      <w:r>
+        <w:rPr>
+          <w:rFonts w:asciiTheme="minorHAnsi" w:hAnsiTheme="minorHAnsi"/>
+          <w:sz w:val="22"/>
+        </w:rPr>
+        <w:t>LL plays on an outdoor field with traditional dimensions</w:t>
       </w:r>
       <w:r>
         <w:rPr>
@@ -2068,12 +2096,7 @@
       </w:r>
     </w:p>
     <w:sectPr>
-      <w:headerReference w:type="even" r:id="rId9"/>
-      <w:headerReference w:type="default" r:id="rId10"/>
-      <w:footerReference w:type="even" r:id="rId11"/>
-      <w:footerReference w:type="default" r:id="rId12"/>
-      <w:headerReference w:type="first" r:id="rId13"/>
-      <w:footerReference w:type="first" r:id="rId14"/>
+      <w:headerReference w:type="default" r:id="rId9"/>
       <w:pgSz w:w="12240" w:h="15840" w:code="1"/>
       <w:pgMar w:top="720" w:right="720" w:bottom="720" w:left="720" w:header="720" w:footer="720" w:gutter="0"/>
       <w:cols w:space="720"/>
@@ -2108,36 +2131,6 @@
 </w:endnotes>
 </file>
 
-<file path=word/footer1.xml><?xml version="1.0" encoding="utf-8"?>
-<w:ftr xmlns:wpc="http://schemas.microsoft.com/office/word/2010/wordprocessingCanvas" xmlns:cx="http://schemas.microsoft.com/office/drawing/2014/chartex" xmlns:cx1="http://schemas.microsoft.com/office/drawing/2015/9/8/chartex" xmlns:cx2="http://schemas.microsoft.com/office/drawing/2015/10/21/chartex" xmlns:cx3="http://schemas.microsoft.com/office/drawing/2016/5/9/chartex" xmlns:cx4="http://schemas.microsoft.com/office/drawing/2016/5/10/chartex" xmlns:cx5="http://schemas.microsoft.com/office/drawing/2016/5/11/chartex" xmlns:cx6="http://schemas.microsoft.com/office/drawing/2016/5/12/chartex" xmlns:cx7="http://schemas.microsoft.com/office/drawing/2016/5/13/chartex" xmlns:cx8="http://schemas.microsoft.com/office/drawing/2016/5/14/chartex" xmlns:mc="http://schemas.openxmlformats.org/markup-compatibility/2006" xmlns:aink="http://schemas.microsoft.com/office/drawing/2016/ink" xmlns:am3d="http://schemas.microsoft.com/office/drawing/2017/model3d" xmlns:o="urn:schemas-microsoft-com:office:office" xmlns:oel="http://schemas.microsoft.com/office/2019/extlst" xmlns:r="http://schemas.openxmlformats.org/officeDocument/2006/relationships" xmlns:m="http://schemas.openxmlformats.org/officeDocument/2006/math" xmlns:v="urn:schemas-microsoft-com:vml" xmlns:wp14="http://schemas.microsoft.com/office/word/2010/wordprocessingDrawing" xmlns:wp="http://schemas.openxmlformats.org/drawingml/2006/wordprocessingDrawing" xmlns:w10="urn:schemas-microsoft-com:office:word" xmlns:w="http://schemas.openxmlformats.org/wordprocessingml/2006/main" xmlns:w14="http://schemas.microsoft.com/office/word/2010/wordml" xmlns:w15="http://schemas.microsoft.com/office/word/2012/wordml" xmlns:w16cex="http://schemas.microsoft.com/office/word/2018/wordml/cex" xmlns:w16cid="http://schemas.microsoft.com/office/word/2016/wordml/cid" xmlns:w16="http://schemas.microsoft.com/office/word/2018/wordml" xmlns:w16sdtdh="http://schemas.microsoft.com/office/word/2020/wordml/sdtdatahash" xmlns:w16se="http://schemas.microsoft.com/office/word/2015/wordml/symex" xmlns:wpg="http://schemas.microsoft.com/office/word/2010/wordprocessingGroup" xmlns:wpi="http://schemas.microsoft.com/office/word/2010/wordprocessingInk" xmlns:wne="http://schemas.microsoft.com/office/word/2006/wordml" xmlns:wps="http://schemas.microsoft.com/office/word/2010/wordprocessingShape" mc:Ignorable="w14 w15 w16se w16cid w16 w16cex w16sdtdh wp14">
-  <w:p>
-    <w:pPr>
-      <w:pStyle w:val="Footer"/>
-    </w:pPr>
-  </w:p>
-</w:ftr>
-</file>
-
-<file path=word/footer2.xml><?xml version="1.0" encoding="utf-8"?>
-<w:ftr xmlns:wpc="http://schemas.microsoft.com/office/word/2010/wordprocessingCanvas" xmlns:cx="http://schemas.microsoft.com/office/drawing/2014/chartex" xmlns:cx1="http://schemas.microsoft.com/office/drawing/2015/9/8/chartex" xmlns:cx2="http://schemas.microsoft.com/office/drawing/2015/10/21/chartex" xmlns:cx3="http://schemas.microsoft.com/office/drawing/2016/5/9/chartex" xmlns:cx4="http://schemas.microsoft.com/office/drawing/2016/5/10/chartex" xmlns:cx5="http://schemas.microsoft.com/office/drawing/2016/5/11/chartex" xmlns:cx6="http://schemas.microsoft.com/office/drawing/2016/5/12/chartex" xmlns:cx7="http://schemas.microsoft.com/office/drawing/2016/5/13/chartex" xmlns:cx8="http://schemas.microsoft.com/office/drawing/2016/5/14/chartex" xmlns:mc="http://schemas.openxmlformats.org/markup-compatibility/2006" xmlns:aink="http://schemas.microsoft.com/office/drawing/2016/ink" xmlns:am3d="http://schemas.microsoft.com/office/drawing/2017/model3d" xmlns:o="urn:schemas-microsoft-com:office:office" xmlns:oel="http://schemas.microsoft.com/office/2019/extlst" xmlns:r="http://schemas.openxmlformats.org/officeDocument/2006/relationships" xmlns:m="http://schemas.openxmlformats.org/officeDocument/2006/math" xmlns:v="urn:schemas-microsoft-com:vml" xmlns:wp14="http://schemas.microsoft.com/office/word/2010/wordprocessingDrawing" xmlns:wp="http://schemas.openxmlformats.org/drawingml/2006/wordprocessingDrawing" xmlns:w10="urn:schemas-microsoft-com:office:word" xmlns:w="http://schemas.openxmlformats.org/wordprocessingml/2006/main" xmlns:w14="http://schemas.microsoft.com/office/word/2010/wordml" xmlns:w15="http://schemas.microsoft.com/office/word/2012/wordml" xmlns:w16cex="http://schemas.microsoft.com/office/word/2018/wordml/cex" xmlns:w16cid="http://schemas.microsoft.com/office/word/2016/wordml/cid" xmlns:w16="http://schemas.microsoft.com/office/word/2018/wordml" xmlns:w16sdtdh="http://schemas.microsoft.com/office/word/2020/wordml/sdtdatahash" xmlns:w16se="http://schemas.microsoft.com/office/word/2015/wordml/symex" xmlns:wpg="http://schemas.microsoft.com/office/word/2010/wordprocessingGroup" xmlns:wpi="http://schemas.microsoft.com/office/word/2010/wordprocessingInk" xmlns:wne="http://schemas.microsoft.com/office/word/2006/wordml" xmlns:wps="http://schemas.microsoft.com/office/word/2010/wordprocessingShape" mc:Ignorable="w14 w15 w16se w16cid w16 w16cex w16sdtdh wp14">
-  <w:p>
-    <w:pPr>
-      <w:pStyle w:val="Footer"/>
-    </w:pPr>
-  </w:p>
-</w:ftr>
-</file>
-
-<file path=word/footer3.xml><?xml version="1.0" encoding="utf-8"?>
-<w:ftr xmlns:wpc="http://schemas.microsoft.com/office/word/2010/wordprocessingCanvas" xmlns:cx="http://schemas.microsoft.com/office/drawing/2014/chartex" xmlns:cx1="http://schemas.microsoft.com/office/drawing/2015/9/8/chartex" xmlns:cx2="http://schemas.microsoft.com/office/drawing/2015/10/21/chartex" xmlns:cx3="http://schemas.microsoft.com/office/drawing/2016/5/9/chartex" xmlns:cx4="http://schemas.microsoft.com/office/drawing/2016/5/10/chartex" xmlns:cx5="http://schemas.microsoft.com/office/drawing/2016/5/11/chartex" xmlns:cx6="http://schemas.microsoft.com/office/drawing/2016/5/12/chartex" xmlns:cx7="http://schemas.microsoft.com/office/drawing/2016/5/13/chartex" xmlns:cx8="http://schemas.microsoft.com/office/drawing/2016/5/14/chartex" xmlns:mc="http://schemas.openxmlformats.org/markup-compatibility/2006" xmlns:aink="http://schemas.microsoft.com/office/drawing/2016/ink" xmlns:am3d="http://schemas.microsoft.com/office/drawing/2017/model3d" xmlns:o="urn:schemas-microsoft-com:office:office" xmlns:oel="http://schemas.microsoft.com/office/2019/extlst" xmlns:r="http://schemas.openxmlformats.org/officeDocument/2006/relationships" xmlns:m="http://schemas.openxmlformats.org/officeDocument/2006/math" xmlns:v="urn:schemas-microsoft-com:vml" xmlns:wp14="http://schemas.microsoft.com/office/word/2010/wordprocessingDrawing" xmlns:wp="http://schemas.openxmlformats.org/drawingml/2006/wordprocessingDrawing" xmlns:w10="urn:schemas-microsoft-com:office:word" xmlns:w="http://schemas.openxmlformats.org/wordprocessingml/2006/main" xmlns:w14="http://schemas.microsoft.com/office/word/2010/wordml" xmlns:w15="http://schemas.microsoft.com/office/word/2012/wordml" xmlns:w16cex="http://schemas.microsoft.com/office/word/2018/wordml/cex" xmlns:w16cid="http://schemas.microsoft.com/office/word/2016/wordml/cid" xmlns:w16="http://schemas.microsoft.com/office/word/2018/wordml" xmlns:w16sdtdh="http://schemas.microsoft.com/office/word/2020/wordml/sdtdatahash" xmlns:w16se="http://schemas.microsoft.com/office/word/2015/wordml/symex" xmlns:wpg="http://schemas.microsoft.com/office/word/2010/wordprocessingGroup" xmlns:wpi="http://schemas.microsoft.com/office/word/2010/wordprocessingInk" xmlns:wne="http://schemas.microsoft.com/office/word/2006/wordml" xmlns:wps="http://schemas.microsoft.com/office/word/2010/wordprocessingShape" mc:Ignorable="w14 w15 w16se w16cid w16 w16cex w16sdtdh wp14">
-  <w:p>
-    <w:pPr>
-      <w:pStyle w:val="Footer"/>
-    </w:pPr>
-  </w:p>
-</w:ftr>
-</file>
-
 <file path=word/footnotes.xml><?xml version="1.0" encoding="utf-8"?>
 <w:footnotes xmlns:wpc="http://schemas.microsoft.com/office/word/2010/wordprocessingCanvas" xmlns:cx="http://schemas.microsoft.com/office/drawing/2014/chartex" xmlns:cx1="http://schemas.microsoft.com/office/drawing/2015/9/8/chartex" xmlns:cx2="http://schemas.microsoft.com/office/drawing/2015/10/21/chartex" xmlns:cx3="http://schemas.microsoft.com/office/drawing/2016/5/9/chartex" xmlns:cx4="http://schemas.microsoft.com/office/drawing/2016/5/10/chartex" xmlns:cx5="http://schemas.microsoft.com/office/drawing/2016/5/11/chartex" xmlns:cx6="http://schemas.microsoft.com/office/drawing/2016/5/12/chartex" xmlns:cx7="http://schemas.microsoft.com/office/drawing/2016/5/13/chartex" xmlns:cx8="http://schemas.microsoft.com/office/drawing/2016/5/14/chartex" xmlns:mc="http://schemas.openxmlformats.org/markup-compatibility/2006" xmlns:aink="http://schemas.microsoft.com/office/drawing/2016/ink" xmlns:am3d="http://schemas.microsoft.com/office/drawing/2017/model3d" xmlns:o="urn:schemas-microsoft-com:office:office" xmlns:oel="http://schemas.microsoft.com/office/2019/extlst" xmlns:r="http://schemas.openxmlformats.org/officeDocument/2006/relationships" xmlns:m="http://schemas.openxmlformats.org/officeDocument/2006/math" xmlns:v="urn:schemas-microsoft-com:vml" xmlns:wp14="http://schemas.microsoft.com/office/word/2010/wordprocessingDrawing" xmlns:wp="http://schemas.openxmlformats.org/drawingml/2006/wordprocessingDrawing" xmlns:w10="urn:schemas-microsoft-com:office:word" xmlns:w="http://schemas.openxmlformats.org/wordprocessingml/2006/main" xmlns:w14="http://schemas.microsoft.com/office/word/2010/wordml" xmlns:w15="http://schemas.microsoft.com/office/word/2012/wordml" xmlns:w16cex="http://schemas.microsoft.com/office/word/2018/wordml/cex" xmlns:w16cid="http://schemas.microsoft.com/office/word/2016/wordml/cid" xmlns:w16="http://schemas.microsoft.com/office/word/2018/wordml" xmlns:w16sdtdh="http://schemas.microsoft.com/office/word/2020/wordml/sdtdatahash" xmlns:w16se="http://schemas.microsoft.com/office/word/2015/wordml/symex" xmlns:wpg="http://schemas.microsoft.com/office/word/2010/wordprocessingGroup" xmlns:wpi="http://schemas.microsoft.com/office/word/2010/wordprocessingInk" xmlns:wne="http://schemas.microsoft.com/office/word/2006/wordml" xmlns:wps="http://schemas.microsoft.com/office/word/2010/wordprocessingShape" mc:Ignorable="w14 w15 w16se w16cid w16 w16cex w16sdtdh wp14">
   <w:footnote w:type="separator" w:id="-1">
@@ -2169,16 +2162,6 @@
     <w:pPr>
       <w:pStyle w:val="Header"/>
     </w:pPr>
-  </w:p>
-</w:hdr>
-</file>
-
-<file path=word/header2.xml><?xml version="1.0" encoding="utf-8"?>
-<w:hdr xmlns:wpc="http://schemas.microsoft.com/office/word/2010/wordprocessingCanvas" xmlns:cx="http://schemas.microsoft.com/office/drawing/2014/chartex" xmlns:cx1="http://schemas.microsoft.com/office/drawing/2015/9/8/chartex" xmlns:cx2="http://schemas.microsoft.com/office/drawing/2015/10/21/chartex" xmlns:cx3="http://schemas.microsoft.com/office/drawing/2016/5/9/chartex" xmlns:cx4="http://schemas.microsoft.com/office/drawing/2016/5/10/chartex" xmlns:cx5="http://schemas.microsoft.com/office/drawing/2016/5/11/chartex" xmlns:cx6="http://schemas.microsoft.com/office/drawing/2016/5/12/chartex" xmlns:cx7="http://schemas.microsoft.com/office/drawing/2016/5/13/chartex" xmlns:cx8="http://schemas.microsoft.com/office/drawing/2016/5/14/chartex" xmlns:mc="http://schemas.openxmlformats.org/markup-compatibility/2006" xmlns:aink="http://schemas.microsoft.com/office/drawing/2016/ink" xmlns:am3d="http://schemas.microsoft.com/office/drawing/2017/model3d" xmlns:o="urn:schemas-microsoft-com:office:office" xmlns:oel="http://schemas.microsoft.com/office/2019/extlst" xmlns:r="http://schemas.openxmlformats.org/officeDocument/2006/relationships" xmlns:m="http://schemas.openxmlformats.org/officeDocument/2006/math" xmlns:v="urn:schemas-microsoft-com:vml" xmlns:wp14="http://schemas.microsoft.com/office/word/2010/wordprocessingDrawing" xmlns:wp="http://schemas.openxmlformats.org/drawingml/2006/wordprocessingDrawing" xmlns:w10="urn:schemas-microsoft-com:office:word" xmlns:w="http://schemas.openxmlformats.org/wordprocessingml/2006/main" xmlns:w14="http://schemas.microsoft.com/office/word/2010/wordml" xmlns:w15="http://schemas.microsoft.com/office/word/2012/wordml" xmlns:w16cex="http://schemas.microsoft.com/office/word/2018/wordml/cex" xmlns:w16cid="http://schemas.microsoft.com/office/word/2016/wordml/cid" xmlns:w16="http://schemas.microsoft.com/office/word/2018/wordml" xmlns:w16sdtdh="http://schemas.microsoft.com/office/word/2020/wordml/sdtdatahash" xmlns:w16se="http://schemas.microsoft.com/office/word/2015/wordml/symex" xmlns:wpg="http://schemas.microsoft.com/office/word/2010/wordprocessingGroup" xmlns:wpi="http://schemas.microsoft.com/office/word/2010/wordprocessingInk" xmlns:wne="http://schemas.microsoft.com/office/word/2006/wordml" xmlns:wps="http://schemas.microsoft.com/office/word/2010/wordprocessingShape" mc:Ignorable="w14 w15 w16se w16cid w16 w16cex w16sdtdh wp14">
-  <w:p>
-    <w:pPr>
-      <w:pStyle w:val="Header"/>
-    </w:pPr>
     <w:r>
       <w:rPr>
         <w:rFonts w:asciiTheme="minorHAnsi" w:hAnsiTheme="minorHAnsi"/>
@@ -2198,18 +2181,22 @@
         <w:rFonts w:asciiTheme="minorHAnsi" w:hAnsiTheme="minorHAnsi"/>
         <w:b/>
       </w:rPr>
-      <w:t>Two-Sample t Methods</w:t>
+      <w:t xml:space="preserve">Two-Sample </w:t>
     </w:r>
-  </w:p>
-</w:hdr>
-</file>
-
-<file path=word/header3.xml><?xml version="1.0" encoding="utf-8"?>
-<w:hdr xmlns:wpc="http://schemas.microsoft.com/office/word/2010/wordprocessingCanvas" xmlns:cx="http://schemas.microsoft.com/office/drawing/2014/chartex" xmlns:cx1="http://schemas.microsoft.com/office/drawing/2015/9/8/chartex" xmlns:cx2="http://schemas.microsoft.com/office/drawing/2015/10/21/chartex" xmlns:cx3="http://schemas.microsoft.com/office/drawing/2016/5/9/chartex" xmlns:cx4="http://schemas.microsoft.com/office/drawing/2016/5/10/chartex" xmlns:cx5="http://schemas.microsoft.com/office/drawing/2016/5/11/chartex" xmlns:cx6="http://schemas.microsoft.com/office/drawing/2016/5/12/chartex" xmlns:cx7="http://schemas.microsoft.com/office/drawing/2016/5/13/chartex" xmlns:cx8="http://schemas.microsoft.com/office/drawing/2016/5/14/chartex" xmlns:mc="http://schemas.openxmlformats.org/markup-compatibility/2006" xmlns:aink="http://schemas.microsoft.com/office/drawing/2016/ink" xmlns:am3d="http://schemas.microsoft.com/office/drawing/2017/model3d" xmlns:o="urn:schemas-microsoft-com:office:office" xmlns:oel="http://schemas.microsoft.com/office/2019/extlst" xmlns:r="http://schemas.openxmlformats.org/officeDocument/2006/relationships" xmlns:m="http://schemas.openxmlformats.org/officeDocument/2006/math" xmlns:v="urn:schemas-microsoft-com:vml" xmlns:wp14="http://schemas.microsoft.com/office/word/2010/wordprocessingDrawing" xmlns:wp="http://schemas.openxmlformats.org/drawingml/2006/wordprocessingDrawing" xmlns:w10="urn:schemas-microsoft-com:office:word" xmlns:w="http://schemas.openxmlformats.org/wordprocessingml/2006/main" xmlns:w14="http://schemas.microsoft.com/office/word/2010/wordml" xmlns:w15="http://schemas.microsoft.com/office/word/2012/wordml" xmlns:w16cex="http://schemas.microsoft.com/office/word/2018/wordml/cex" xmlns:w16cid="http://schemas.microsoft.com/office/word/2016/wordml/cid" xmlns:w16="http://schemas.microsoft.com/office/word/2018/wordml" xmlns:w16sdtdh="http://schemas.microsoft.com/office/word/2020/wordml/sdtdatahash" xmlns:w16se="http://schemas.microsoft.com/office/word/2015/wordml/symex" xmlns:wpg="http://schemas.microsoft.com/office/word/2010/wordprocessingGroup" xmlns:wpi="http://schemas.microsoft.com/office/word/2010/wordprocessingInk" xmlns:wne="http://schemas.microsoft.com/office/word/2006/wordml" xmlns:wps="http://schemas.microsoft.com/office/word/2010/wordprocessingShape" mc:Ignorable="w14 w15 w16se w16cid w16 w16cex w16sdtdh wp14">
-  <w:p>
-    <w:pPr>
-      <w:pStyle w:val="Header"/>
-    </w:pPr>
+    <w:r>
+      <w:rPr>
+        <w:rFonts w:asciiTheme="minorHAnsi" w:hAnsiTheme="minorHAnsi"/>
+        <w:b/>
+      </w:rPr>
+      <w:t>M</w:t>
+    </w:r>
+    <w:r>
+      <w:rPr>
+        <w:rFonts w:asciiTheme="minorHAnsi" w:hAnsiTheme="minorHAnsi"/>
+        <w:b/>
+      </w:rPr>
+      <w:t>ethods</w:t>
+    </w:r>
   </w:p>
 </w:hdr>
 </file>

</xml_diff>